<commit_message>
add styles to components
</commit_message>
<xml_diff>
--- a/Practica front.docx
+++ b/Practica front.docx
@@ -21,49 +21,139 @@
           <w:b/>
           <w:color w:val="1D1C1D"/>
         </w:rPr>
-        <w:t>Proyecto: e-Commerce con React</w:t>
-      </w:r>
-    </w:p>
-    <w:p>
-      <w:pPr>
-        <w:shd w:val="clear" w:color="auto" w:fill="FFFFFF"/>
-        <w:spacing w:before="60" w:after="60" w:line="360" w:lineRule="auto"/>
-        <w:rPr>
-          <w:rFonts w:ascii="Roboto Mono" w:eastAsia="Roboto Mono" w:hAnsi="Roboto Mono" w:cs="Roboto Mono"/>
-          <w:color w:val="1D1C1D"/>
-          <w:sz w:val="23"/>
-          <w:szCs w:val="23"/>
-        </w:rPr>
-      </w:pPr>
-      <w:r>
-        <w:rPr>
-          <w:rFonts w:ascii="Roboto Mono" w:eastAsia="Roboto Mono" w:hAnsi="Roboto Mono" w:cs="Roboto Mono"/>
-          <w:color w:val="1D1C1D"/>
-          <w:sz w:val="23"/>
-          <w:szCs w:val="23"/>
-        </w:rPr>
-        <w:t>Construye un e-commerce (sitio de comercio electrónico) con React a partir de consumir una API de un backend genérico proporcionado.</w:t>
-      </w:r>
-    </w:p>
-    <w:p>
-      <w:pPr>
-        <w:shd w:val="clear" w:color="auto" w:fill="FFFFFF"/>
-        <w:spacing w:before="60" w:after="60" w:line="360" w:lineRule="auto"/>
-        <w:rPr>
-          <w:rFonts w:ascii="Roboto Mono" w:eastAsia="Roboto Mono" w:hAnsi="Roboto Mono" w:cs="Roboto Mono"/>
-          <w:color w:val="1D1C1D"/>
-          <w:sz w:val="23"/>
-          <w:szCs w:val="23"/>
-        </w:rPr>
-      </w:pPr>
-      <w:r>
-        <w:rPr>
-          <w:rFonts w:ascii="Roboto Mono" w:eastAsia="Roboto Mono" w:hAnsi="Roboto Mono" w:cs="Roboto Mono"/>
-          <w:color w:val="1D1C1D"/>
-          <w:sz w:val="23"/>
-          <w:szCs w:val="23"/>
-        </w:rPr>
-        <w:t>Es necesario que el proyecto tengo un linter definido (se puede extender de alguno o definir tus propias reglas)</w:t>
+        <w:t xml:space="preserve">Proyecto: e-Commerce con </w:t>
+      </w:r>
+      <w:proofErr w:type="spellStart"/>
+      <w:r>
+        <w:rPr>
+          <w:rFonts w:ascii="Montserrat" w:eastAsia="Montserrat" w:hAnsi="Montserrat" w:cs="Montserrat"/>
+          <w:b/>
+          <w:color w:val="1D1C1D"/>
+        </w:rPr>
+        <w:t>React</w:t>
+      </w:r>
+      <w:proofErr w:type="spellEnd"/>
+    </w:p>
+    <w:p>
+      <w:pPr>
+        <w:shd w:val="clear" w:color="auto" w:fill="FFFFFF"/>
+        <w:spacing w:before="60" w:after="60" w:line="360" w:lineRule="auto"/>
+        <w:rPr>
+          <w:rFonts w:ascii="Roboto Mono" w:eastAsia="Roboto Mono" w:hAnsi="Roboto Mono" w:cs="Roboto Mono"/>
+          <w:color w:val="1D1C1D"/>
+          <w:sz w:val="23"/>
+          <w:szCs w:val="23"/>
+        </w:rPr>
+      </w:pPr>
+      <w:r>
+        <w:rPr>
+          <w:rFonts w:ascii="Roboto Mono" w:eastAsia="Roboto Mono" w:hAnsi="Roboto Mono" w:cs="Roboto Mono"/>
+          <w:color w:val="1D1C1D"/>
+          <w:sz w:val="23"/>
+          <w:szCs w:val="23"/>
+        </w:rPr>
+        <w:t>Construye un e-</w:t>
+      </w:r>
+      <w:proofErr w:type="spellStart"/>
+      <w:r>
+        <w:rPr>
+          <w:rFonts w:ascii="Roboto Mono" w:eastAsia="Roboto Mono" w:hAnsi="Roboto Mono" w:cs="Roboto Mono"/>
+          <w:color w:val="1D1C1D"/>
+          <w:sz w:val="23"/>
+          <w:szCs w:val="23"/>
+        </w:rPr>
+        <w:t>commerce</w:t>
+      </w:r>
+      <w:proofErr w:type="spellEnd"/>
+      <w:r>
+        <w:rPr>
+          <w:rFonts w:ascii="Roboto Mono" w:eastAsia="Roboto Mono" w:hAnsi="Roboto Mono" w:cs="Roboto Mono"/>
+          <w:color w:val="1D1C1D"/>
+          <w:sz w:val="23"/>
+          <w:szCs w:val="23"/>
+        </w:rPr>
+        <w:t xml:space="preserve"> (sitio de comercio electrónico) con </w:t>
+      </w:r>
+      <w:proofErr w:type="spellStart"/>
+      <w:r>
+        <w:rPr>
+          <w:rFonts w:ascii="Roboto Mono" w:eastAsia="Roboto Mono" w:hAnsi="Roboto Mono" w:cs="Roboto Mono"/>
+          <w:color w:val="1D1C1D"/>
+          <w:sz w:val="23"/>
+          <w:szCs w:val="23"/>
+        </w:rPr>
+        <w:t>React</w:t>
+      </w:r>
+      <w:proofErr w:type="spellEnd"/>
+      <w:r>
+        <w:rPr>
+          <w:rFonts w:ascii="Roboto Mono" w:eastAsia="Roboto Mono" w:hAnsi="Roboto Mono" w:cs="Roboto Mono"/>
+          <w:color w:val="1D1C1D"/>
+          <w:sz w:val="23"/>
+          <w:szCs w:val="23"/>
+        </w:rPr>
+        <w:t xml:space="preserve"> a partir de consumir una API de un </w:t>
+      </w:r>
+      <w:proofErr w:type="spellStart"/>
+      <w:r>
+        <w:rPr>
+          <w:rFonts w:ascii="Roboto Mono" w:eastAsia="Roboto Mono" w:hAnsi="Roboto Mono" w:cs="Roboto Mono"/>
+          <w:color w:val="1D1C1D"/>
+          <w:sz w:val="23"/>
+          <w:szCs w:val="23"/>
+        </w:rPr>
+        <w:t>backend</w:t>
+      </w:r>
+      <w:proofErr w:type="spellEnd"/>
+      <w:r>
+        <w:rPr>
+          <w:rFonts w:ascii="Roboto Mono" w:eastAsia="Roboto Mono" w:hAnsi="Roboto Mono" w:cs="Roboto Mono"/>
+          <w:color w:val="1D1C1D"/>
+          <w:sz w:val="23"/>
+          <w:szCs w:val="23"/>
+        </w:rPr>
+        <w:t xml:space="preserve"> genérico proporcionado.</w:t>
+      </w:r>
+    </w:p>
+    <w:p>
+      <w:pPr>
+        <w:shd w:val="clear" w:color="auto" w:fill="FFFFFF"/>
+        <w:spacing w:before="60" w:after="60" w:line="360" w:lineRule="auto"/>
+        <w:rPr>
+          <w:rFonts w:ascii="Roboto Mono" w:eastAsia="Roboto Mono" w:hAnsi="Roboto Mono" w:cs="Roboto Mono"/>
+          <w:color w:val="1D1C1D"/>
+          <w:sz w:val="23"/>
+          <w:szCs w:val="23"/>
+        </w:rPr>
+      </w:pPr>
+      <w:r>
+        <w:rPr>
+          <w:rFonts w:ascii="Roboto Mono" w:eastAsia="Roboto Mono" w:hAnsi="Roboto Mono" w:cs="Roboto Mono"/>
+          <w:color w:val="1D1C1D"/>
+          <w:sz w:val="23"/>
+          <w:szCs w:val="23"/>
+        </w:rPr>
+        <w:t xml:space="preserve">Es necesario que el proyecto tengo un </w:t>
+      </w:r>
+      <w:proofErr w:type="spellStart"/>
+      <w:r>
+        <w:rPr>
+          <w:rFonts w:ascii="Roboto Mono" w:eastAsia="Roboto Mono" w:hAnsi="Roboto Mono" w:cs="Roboto Mono"/>
+          <w:color w:val="1D1C1D"/>
+          <w:sz w:val="23"/>
+          <w:szCs w:val="23"/>
+        </w:rPr>
+        <w:t>linter</w:t>
+      </w:r>
+      <w:proofErr w:type="spellEnd"/>
+      <w:r>
+        <w:rPr>
+          <w:rFonts w:ascii="Roboto Mono" w:eastAsia="Roboto Mono" w:hAnsi="Roboto Mono" w:cs="Roboto Mono"/>
+          <w:color w:val="1D1C1D"/>
+          <w:sz w:val="23"/>
+          <w:szCs w:val="23"/>
+        </w:rPr>
+        <w:t xml:space="preserve"> definido (se puede extender de alguno o definir tus propias reglas)</w:t>
       </w:r>
     </w:p>
     <w:p>
@@ -139,8 +229,20 @@
           <w:sz w:val="23"/>
           <w:szCs w:val="23"/>
         </w:rPr>
-        <w:t>El resumen de los endpoints</w:t>
-      </w:r>
+        <w:t xml:space="preserve">El resumen de los </w:t>
+      </w:r>
+      <w:proofErr w:type="spellStart"/>
+      <w:r>
+        <w:rPr>
+          <w:rFonts w:ascii="Roboto Mono" w:eastAsia="Roboto Mono" w:hAnsi="Roboto Mono" w:cs="Roboto Mono"/>
+          <w:b/>
+          <w:color w:val="1D1C1D"/>
+          <w:sz w:val="23"/>
+          <w:szCs w:val="23"/>
+        </w:rPr>
+        <w:t>endpoints</w:t>
+      </w:r>
+      <w:proofErr w:type="spellEnd"/>
       <w:r>
         <w:rPr>
           <w:rFonts w:ascii="Roboto Mono" w:eastAsia="Roboto Mono" w:hAnsi="Roboto Mono" w:cs="Roboto Mono"/>
@@ -387,7 +489,27 @@
           <w:sz w:val="23"/>
           <w:szCs w:val="23"/>
         </w:rPr>
-        <w:t>En esta etapa nos centraremos en arrancar el proyecto y poder consumir la API, con el objetivo de mostrar la información más relevante de una tienda: Los productos y detalles de los mismos.</w:t>
+        <w:t xml:space="preserve">En esta etapa nos centraremos en arrancar el proyecto y poder consumir la API, con el objetivo de mostrar la información más relevante de una tienda: Los productos y detalles de </w:t>
+      </w:r>
+      <w:proofErr w:type="gramStart"/>
+      <w:r>
+        <w:rPr>
+          <w:rFonts w:ascii="Roboto Mono" w:eastAsia="Roboto Mono" w:hAnsi="Roboto Mono" w:cs="Roboto Mono"/>
+          <w:color w:val="1D1C1D"/>
+          <w:sz w:val="23"/>
+          <w:szCs w:val="23"/>
+        </w:rPr>
+        <w:t>los mismos</w:t>
+      </w:r>
+      <w:proofErr w:type="gramEnd"/>
+      <w:r>
+        <w:rPr>
+          <w:rFonts w:ascii="Roboto Mono" w:eastAsia="Roboto Mono" w:hAnsi="Roboto Mono" w:cs="Roboto Mono"/>
+          <w:color w:val="1D1C1D"/>
+          <w:sz w:val="23"/>
+          <w:szCs w:val="23"/>
+        </w:rPr>
+        <w:t>.</w:t>
       </w:r>
       <w:r>
         <w:rPr>
@@ -567,7 +689,51 @@
           <w:szCs w:val="23"/>
           <w:highlight w:val="cyan"/>
         </w:rPr>
-        <w:t>El componente NavBar debe estar a la vista en toda la app.</w:t>
+        <w:t xml:space="preserve">El componente </w:t>
+      </w:r>
+      <w:proofErr w:type="spellStart"/>
+      <w:r>
+        <w:rPr>
+          <w:rFonts w:ascii="Roboto Mono" w:eastAsia="Roboto Mono" w:hAnsi="Roboto Mono" w:cs="Roboto Mono"/>
+          <w:color w:val="1D1C1D"/>
+          <w:sz w:val="23"/>
+          <w:szCs w:val="23"/>
+          <w:highlight w:val="cyan"/>
+        </w:rPr>
+        <w:t>NavBar</w:t>
+      </w:r>
+      <w:proofErr w:type="spellEnd"/>
+      <w:r>
+        <w:rPr>
+          <w:rFonts w:ascii="Roboto Mono" w:eastAsia="Roboto Mono" w:hAnsi="Roboto Mono" w:cs="Roboto Mono"/>
+          <w:color w:val="1D1C1D"/>
+          <w:sz w:val="23"/>
+          <w:szCs w:val="23"/>
+          <w:highlight w:val="cyan"/>
+        </w:rPr>
+        <w:t xml:space="preserve"> debe estar a la vista en toda la </w:t>
+      </w:r>
+      <w:proofErr w:type="gramStart"/>
+      <w:r>
+        <w:rPr>
+          <w:rFonts w:ascii="Roboto Mono" w:eastAsia="Roboto Mono" w:hAnsi="Roboto Mono" w:cs="Roboto Mono"/>
+          <w:color w:val="1D1C1D"/>
+          <w:sz w:val="23"/>
+          <w:szCs w:val="23"/>
+          <w:highlight w:val="cyan"/>
+        </w:rPr>
+        <w:t>app</w:t>
+      </w:r>
+      <w:proofErr w:type="gramEnd"/>
+      <w:r>
+        <w:rPr>
+          <w:rFonts w:ascii="Roboto Mono" w:eastAsia="Roboto Mono" w:hAnsi="Roboto Mono" w:cs="Roboto Mono"/>
+          <w:color w:val="1D1C1D"/>
+          <w:sz w:val="23"/>
+          <w:szCs w:val="23"/>
+          <w:highlight w:val="cyan"/>
+        </w:rPr>
+        <w:t>.</w:t>
       </w:r>
     </w:p>
     <w:p>
@@ -592,7 +758,27 @@
           <w:sz w:val="23"/>
           <w:szCs w:val="23"/>
         </w:rPr>
-        <w:t>Siempre hay una barra de búsqueda en la navbar para hacer búsquedas por productos.</w:t>
+        <w:t xml:space="preserve">Siempre hay una barra de búsqueda en la </w:t>
+      </w:r>
+      <w:proofErr w:type="spellStart"/>
+      <w:r>
+        <w:rPr>
+          <w:rFonts w:ascii="Roboto Mono" w:eastAsia="Roboto Mono" w:hAnsi="Roboto Mono" w:cs="Roboto Mono"/>
+          <w:color w:val="1D1C1D"/>
+          <w:sz w:val="23"/>
+          <w:szCs w:val="23"/>
+        </w:rPr>
+        <w:t>navbar</w:t>
+      </w:r>
+      <w:proofErr w:type="spellEnd"/>
+      <w:r>
+        <w:rPr>
+          <w:rFonts w:ascii="Roboto Mono" w:eastAsia="Roboto Mono" w:hAnsi="Roboto Mono" w:cs="Roboto Mono"/>
+          <w:color w:val="1D1C1D"/>
+          <w:sz w:val="23"/>
+          <w:szCs w:val="23"/>
+        </w:rPr>
+        <w:t xml:space="preserve"> para hacer búsquedas por productos.</w:t>
       </w:r>
     </w:p>
     <w:p>
@@ -617,7 +803,29 @@
           <w:sz w:val="23"/>
           <w:szCs w:val="23"/>
         </w:rPr>
-        <w:t>Si doy click a un producto, puedo ver su detalle completo en una URL / ruta única para este producto.</w:t>
+        <w:t xml:space="preserve">Si doy </w:t>
+      </w:r>
+      <w:proofErr w:type="spellStart"/>
+      <w:proofErr w:type="gramStart"/>
+      <w:r>
+        <w:rPr>
+          <w:rFonts w:ascii="Roboto Mono" w:eastAsia="Roboto Mono" w:hAnsi="Roboto Mono" w:cs="Roboto Mono"/>
+          <w:color w:val="1D1C1D"/>
+          <w:sz w:val="23"/>
+          <w:szCs w:val="23"/>
+        </w:rPr>
+        <w:t>click</w:t>
+      </w:r>
+      <w:proofErr w:type="spellEnd"/>
+      <w:proofErr w:type="gramEnd"/>
+      <w:r>
+        <w:rPr>
+          <w:rFonts w:ascii="Roboto Mono" w:eastAsia="Roboto Mono" w:hAnsi="Roboto Mono" w:cs="Roboto Mono"/>
+          <w:color w:val="1D1C1D"/>
+          <w:sz w:val="23"/>
+          <w:szCs w:val="23"/>
+        </w:rPr>
+        <w:t xml:space="preserve"> a un producto, puedo ver su detalle completo en una URL / ruta única para este producto.</w:t>
       </w:r>
     </w:p>
     <w:p>
@@ -774,7 +982,95 @@
           <w:szCs w:val="23"/>
           <w:lang w:val="en-US"/>
         </w:rPr>
-        <w:t>APIs, Axios, useState, useEffect, react-router, eventos.</w:t>
+        <w:t xml:space="preserve">APIs, </w:t>
+      </w:r>
+      <w:proofErr w:type="spellStart"/>
+      <w:r>
+        <w:rPr>
+          <w:rFonts w:ascii="Roboto Mono" w:eastAsia="Roboto Mono" w:hAnsi="Roboto Mono" w:cs="Roboto Mono"/>
+          <w:color w:val="1D1C1D"/>
+          <w:sz w:val="23"/>
+          <w:szCs w:val="23"/>
+          <w:lang w:val="en-US"/>
+        </w:rPr>
+        <w:t>Axios</w:t>
+      </w:r>
+      <w:proofErr w:type="spellEnd"/>
+      <w:r>
+        <w:rPr>
+          <w:rFonts w:ascii="Roboto Mono" w:eastAsia="Roboto Mono" w:hAnsi="Roboto Mono" w:cs="Roboto Mono"/>
+          <w:color w:val="1D1C1D"/>
+          <w:sz w:val="23"/>
+          <w:szCs w:val="23"/>
+          <w:lang w:val="en-US"/>
+        </w:rPr>
+        <w:t xml:space="preserve">, </w:t>
+      </w:r>
+      <w:proofErr w:type="spellStart"/>
+      <w:r>
+        <w:rPr>
+          <w:rFonts w:ascii="Roboto Mono" w:eastAsia="Roboto Mono" w:hAnsi="Roboto Mono" w:cs="Roboto Mono"/>
+          <w:color w:val="1D1C1D"/>
+          <w:sz w:val="23"/>
+          <w:szCs w:val="23"/>
+          <w:lang w:val="en-US"/>
+        </w:rPr>
+        <w:t>useState</w:t>
+      </w:r>
+      <w:proofErr w:type="spellEnd"/>
+      <w:r>
+        <w:rPr>
+          <w:rFonts w:ascii="Roboto Mono" w:eastAsia="Roboto Mono" w:hAnsi="Roboto Mono" w:cs="Roboto Mono"/>
+          <w:color w:val="1D1C1D"/>
+          <w:sz w:val="23"/>
+          <w:szCs w:val="23"/>
+          <w:lang w:val="en-US"/>
+        </w:rPr>
+        <w:t xml:space="preserve">, </w:t>
+      </w:r>
+      <w:proofErr w:type="spellStart"/>
+      <w:r>
+        <w:rPr>
+          <w:rFonts w:ascii="Roboto Mono" w:eastAsia="Roboto Mono" w:hAnsi="Roboto Mono" w:cs="Roboto Mono"/>
+          <w:color w:val="1D1C1D"/>
+          <w:sz w:val="23"/>
+          <w:szCs w:val="23"/>
+          <w:lang w:val="en-US"/>
+        </w:rPr>
+        <w:t>useEffect</w:t>
+      </w:r>
+      <w:proofErr w:type="spellEnd"/>
+      <w:r>
+        <w:rPr>
+          <w:rFonts w:ascii="Roboto Mono" w:eastAsia="Roboto Mono" w:hAnsi="Roboto Mono" w:cs="Roboto Mono"/>
+          <w:color w:val="1D1C1D"/>
+          <w:sz w:val="23"/>
+          <w:szCs w:val="23"/>
+          <w:lang w:val="en-US"/>
+        </w:rPr>
+        <w:t xml:space="preserve">, react-router, </w:t>
+      </w:r>
+      <w:proofErr w:type="spellStart"/>
+      <w:r>
+        <w:rPr>
+          <w:rFonts w:ascii="Roboto Mono" w:eastAsia="Roboto Mono" w:hAnsi="Roboto Mono" w:cs="Roboto Mono"/>
+          <w:color w:val="1D1C1D"/>
+          <w:sz w:val="23"/>
+          <w:szCs w:val="23"/>
+          <w:lang w:val="en-US"/>
+        </w:rPr>
+        <w:t>eventos</w:t>
+      </w:r>
+      <w:proofErr w:type="spellEnd"/>
+      <w:r>
+        <w:rPr>
+          <w:rFonts w:ascii="Roboto Mono" w:eastAsia="Roboto Mono" w:hAnsi="Roboto Mono" w:cs="Roboto Mono"/>
+          <w:color w:val="1D1C1D"/>
+          <w:sz w:val="23"/>
+          <w:szCs w:val="23"/>
+          <w:lang w:val="en-US"/>
+        </w:rPr>
+        <w:t>.</w:t>
       </w:r>
     </w:p>
     <w:p>
@@ -869,7 +1165,27 @@
           <w:sz w:val="23"/>
           <w:szCs w:val="23"/>
         </w:rPr>
-        <w:t>Debe tener signup (registro)</w:t>
+        <w:t xml:space="preserve">Debe tener </w:t>
+      </w:r>
+      <w:proofErr w:type="spellStart"/>
+      <w:r>
+        <w:rPr>
+          <w:rFonts w:ascii="Roboto Mono" w:eastAsia="Roboto Mono" w:hAnsi="Roboto Mono" w:cs="Roboto Mono"/>
+          <w:color w:val="1D1C1D"/>
+          <w:sz w:val="23"/>
+          <w:szCs w:val="23"/>
+        </w:rPr>
+        <w:t>signup</w:t>
+      </w:r>
+      <w:proofErr w:type="spellEnd"/>
+      <w:r>
+        <w:rPr>
+          <w:rFonts w:ascii="Roboto Mono" w:eastAsia="Roboto Mono" w:hAnsi="Roboto Mono" w:cs="Roboto Mono"/>
+          <w:color w:val="1D1C1D"/>
+          <w:sz w:val="23"/>
+          <w:szCs w:val="23"/>
+        </w:rPr>
+        <w:t xml:space="preserve"> (registro)</w:t>
       </w:r>
     </w:p>
     <w:p>
@@ -894,7 +1210,27 @@
           <w:sz w:val="23"/>
           <w:szCs w:val="23"/>
         </w:rPr>
-        <w:t>Debe tener login (inicio de sesión)</w:t>
+        <w:t xml:space="preserve">Debe tener </w:t>
+      </w:r>
+      <w:proofErr w:type="spellStart"/>
+      <w:r>
+        <w:rPr>
+          <w:rFonts w:ascii="Roboto Mono" w:eastAsia="Roboto Mono" w:hAnsi="Roboto Mono" w:cs="Roboto Mono"/>
+          <w:color w:val="1D1C1D"/>
+          <w:sz w:val="23"/>
+          <w:szCs w:val="23"/>
+        </w:rPr>
+        <w:t>login</w:t>
+      </w:r>
+      <w:proofErr w:type="spellEnd"/>
+      <w:r>
+        <w:rPr>
+          <w:rFonts w:ascii="Roboto Mono" w:eastAsia="Roboto Mono" w:hAnsi="Roboto Mono" w:cs="Roboto Mono"/>
+          <w:color w:val="1D1C1D"/>
+          <w:sz w:val="23"/>
+          <w:szCs w:val="23"/>
+        </w:rPr>
+        <w:t xml:space="preserve"> (inicio de sesión)</w:t>
       </w:r>
     </w:p>
     <w:p>
@@ -1040,7 +1376,27 @@
           <w:sz w:val="23"/>
           <w:szCs w:val="23"/>
         </w:rPr>
-        <w:t>Siempre hay una barra de búsqueda en la navbar para hacer búsquedas por productos.</w:t>
+        <w:t xml:space="preserve">Siempre hay una barra de búsqueda en la </w:t>
+      </w:r>
+      <w:proofErr w:type="spellStart"/>
+      <w:r>
+        <w:rPr>
+          <w:rFonts w:ascii="Roboto Mono" w:eastAsia="Roboto Mono" w:hAnsi="Roboto Mono" w:cs="Roboto Mono"/>
+          <w:color w:val="1D1C1D"/>
+          <w:sz w:val="23"/>
+          <w:szCs w:val="23"/>
+        </w:rPr>
+        <w:t>navbar</w:t>
+      </w:r>
+      <w:proofErr w:type="spellEnd"/>
+      <w:r>
+        <w:rPr>
+          <w:rFonts w:ascii="Roboto Mono" w:eastAsia="Roboto Mono" w:hAnsi="Roboto Mono" w:cs="Roboto Mono"/>
+          <w:color w:val="1D1C1D"/>
+          <w:sz w:val="23"/>
+          <w:szCs w:val="23"/>
+        </w:rPr>
+        <w:t xml:space="preserve"> para hacer búsquedas por productos.</w:t>
       </w:r>
     </w:p>
     <w:p>
@@ -1056,16 +1412,42 @@
           <w:color w:val="1D1C1D"/>
           <w:sz w:val="23"/>
           <w:szCs w:val="23"/>
-        </w:rPr>
-      </w:pPr>
-      <w:r>
-        <w:rPr>
-          <w:rFonts w:ascii="Roboto Mono" w:eastAsia="Roboto Mono" w:hAnsi="Roboto Mono" w:cs="Roboto Mono"/>
-          <w:color w:val="1D1C1D"/>
-          <w:sz w:val="23"/>
-          <w:szCs w:val="23"/>
-        </w:rPr>
-        <w:t>Si doy click a un producto, puedo ver su detalle completo en una URL / ruta única para este producto.</w:t>
+          <w:highlight w:val="green"/>
+        </w:rPr>
+      </w:pPr>
+      <w:r>
+        <w:rPr>
+          <w:rFonts w:ascii="Roboto Mono" w:eastAsia="Roboto Mono" w:hAnsi="Roboto Mono" w:cs="Roboto Mono"/>
+          <w:color w:val="1D1C1D"/>
+          <w:sz w:val="23"/>
+          <w:szCs w:val="23"/>
+          <w:highlight w:val="green"/>
+        </w:rPr>
+        <w:t xml:space="preserve">Si doy </w:t>
+      </w:r>
+      <w:proofErr w:type="spellStart"/>
+      <w:proofErr w:type="gramStart"/>
+      <w:r>
+        <w:rPr>
+          <w:rFonts w:ascii="Roboto Mono" w:eastAsia="Roboto Mono" w:hAnsi="Roboto Mono" w:cs="Roboto Mono"/>
+          <w:color w:val="1D1C1D"/>
+          <w:sz w:val="23"/>
+          <w:szCs w:val="23"/>
+          <w:highlight w:val="green"/>
+        </w:rPr>
+        <w:t>click</w:t>
+      </w:r>
+      <w:proofErr w:type="spellEnd"/>
+      <w:proofErr w:type="gramEnd"/>
+      <w:r>
+        <w:rPr>
+          <w:rFonts w:ascii="Roboto Mono" w:eastAsia="Roboto Mono" w:hAnsi="Roboto Mono" w:cs="Roboto Mono"/>
+          <w:color w:val="1D1C1D"/>
+          <w:sz w:val="23"/>
+          <w:szCs w:val="23"/>
+          <w:highlight w:val="green"/>
+        </w:rPr>
+        <w:t xml:space="preserve"> a un producto, puedo ver su detalle completo en una URL / ruta única para este producto.</w:t>
       </w:r>
     </w:p>
     <w:p>
@@ -1142,7 +1524,67 @@
           <w:sz w:val="23"/>
           <w:szCs w:val="23"/>
         </w:rPr>
-        <w:t>En la navbar, del lado derecho, me sugiere hacer signup o login.</w:t>
+        <w:t xml:space="preserve">En la </w:t>
+      </w:r>
+      <w:proofErr w:type="spellStart"/>
+      <w:r>
+        <w:rPr>
+          <w:rFonts w:ascii="Roboto Mono" w:eastAsia="Roboto Mono" w:hAnsi="Roboto Mono" w:cs="Roboto Mono"/>
+          <w:color w:val="1D1C1D"/>
+          <w:sz w:val="23"/>
+          <w:szCs w:val="23"/>
+        </w:rPr>
+        <w:t>navbar</w:t>
+      </w:r>
+      <w:proofErr w:type="spellEnd"/>
+      <w:r>
+        <w:rPr>
+          <w:rFonts w:ascii="Roboto Mono" w:eastAsia="Roboto Mono" w:hAnsi="Roboto Mono" w:cs="Roboto Mono"/>
+          <w:color w:val="1D1C1D"/>
+          <w:sz w:val="23"/>
+          <w:szCs w:val="23"/>
+        </w:rPr>
+        <w:t xml:space="preserve">, del lado derecho, me sugiere hacer </w:t>
+      </w:r>
+      <w:proofErr w:type="spellStart"/>
+      <w:r>
+        <w:rPr>
+          <w:rFonts w:ascii="Roboto Mono" w:eastAsia="Roboto Mono" w:hAnsi="Roboto Mono" w:cs="Roboto Mono"/>
+          <w:color w:val="1D1C1D"/>
+          <w:sz w:val="23"/>
+          <w:szCs w:val="23"/>
+        </w:rPr>
+        <w:t>signup</w:t>
+      </w:r>
+      <w:proofErr w:type="spellEnd"/>
+      <w:r>
+        <w:rPr>
+          <w:rFonts w:ascii="Roboto Mono" w:eastAsia="Roboto Mono" w:hAnsi="Roboto Mono" w:cs="Roboto Mono"/>
+          <w:color w:val="1D1C1D"/>
+          <w:sz w:val="23"/>
+          <w:szCs w:val="23"/>
+        </w:rPr>
+        <w:t xml:space="preserve"> o </w:t>
+      </w:r>
+      <w:proofErr w:type="spellStart"/>
+      <w:r>
+        <w:rPr>
+          <w:rFonts w:ascii="Roboto Mono" w:eastAsia="Roboto Mono" w:hAnsi="Roboto Mono" w:cs="Roboto Mono"/>
+          <w:color w:val="1D1C1D"/>
+          <w:sz w:val="23"/>
+          <w:szCs w:val="23"/>
+        </w:rPr>
+        <w:t>login</w:t>
+      </w:r>
+      <w:proofErr w:type="spellEnd"/>
+      <w:r>
+        <w:rPr>
+          <w:rFonts w:ascii="Roboto Mono" w:eastAsia="Roboto Mono" w:hAnsi="Roboto Mono" w:cs="Roboto Mono"/>
+          <w:color w:val="1D1C1D"/>
+          <w:sz w:val="23"/>
+          <w:szCs w:val="23"/>
+        </w:rPr>
+        <w:t>.</w:t>
       </w:r>
     </w:p>
     <w:p>
@@ -1167,7 +1609,118 @@
           <w:sz w:val="23"/>
           <w:szCs w:val="23"/>
         </w:rPr>
-        <w:t>La vista de signup, y la vista de login, son urls diferentes ( /login /signup )</w:t>
+        <w:t xml:space="preserve">La vista de </w:t>
+      </w:r>
+      <w:proofErr w:type="spellStart"/>
+      <w:r>
+        <w:rPr>
+          <w:rFonts w:ascii="Roboto Mono" w:eastAsia="Roboto Mono" w:hAnsi="Roboto Mono" w:cs="Roboto Mono"/>
+          <w:color w:val="1D1C1D"/>
+          <w:sz w:val="23"/>
+          <w:szCs w:val="23"/>
+        </w:rPr>
+        <w:t>signup</w:t>
+      </w:r>
+      <w:proofErr w:type="spellEnd"/>
+      <w:r>
+        <w:rPr>
+          <w:rFonts w:ascii="Roboto Mono" w:eastAsia="Roboto Mono" w:hAnsi="Roboto Mono" w:cs="Roboto Mono"/>
+          <w:color w:val="1D1C1D"/>
+          <w:sz w:val="23"/>
+          <w:szCs w:val="23"/>
+        </w:rPr>
+        <w:t xml:space="preserve">, y la vista de </w:t>
+      </w:r>
+      <w:proofErr w:type="spellStart"/>
+      <w:r>
+        <w:rPr>
+          <w:rFonts w:ascii="Roboto Mono" w:eastAsia="Roboto Mono" w:hAnsi="Roboto Mono" w:cs="Roboto Mono"/>
+          <w:color w:val="1D1C1D"/>
+          <w:sz w:val="23"/>
+          <w:szCs w:val="23"/>
+        </w:rPr>
+        <w:t>login</w:t>
+      </w:r>
+      <w:proofErr w:type="spellEnd"/>
+      <w:r>
+        <w:rPr>
+          <w:rFonts w:ascii="Roboto Mono" w:eastAsia="Roboto Mono" w:hAnsi="Roboto Mono" w:cs="Roboto Mono"/>
+          <w:color w:val="1D1C1D"/>
+          <w:sz w:val="23"/>
+          <w:szCs w:val="23"/>
+        </w:rPr>
+        <w:t xml:space="preserve">, son </w:t>
+      </w:r>
+      <w:proofErr w:type="spellStart"/>
+      <w:r>
+        <w:rPr>
+          <w:rFonts w:ascii="Roboto Mono" w:eastAsia="Roboto Mono" w:hAnsi="Roboto Mono" w:cs="Roboto Mono"/>
+          <w:color w:val="1D1C1D"/>
+          <w:sz w:val="23"/>
+          <w:szCs w:val="23"/>
+        </w:rPr>
+        <w:t>urls</w:t>
+      </w:r>
+      <w:proofErr w:type="spellEnd"/>
+      <w:r>
+        <w:rPr>
+          <w:rFonts w:ascii="Roboto Mono" w:eastAsia="Roboto Mono" w:hAnsi="Roboto Mono" w:cs="Roboto Mono"/>
+          <w:color w:val="1D1C1D"/>
+          <w:sz w:val="23"/>
+          <w:szCs w:val="23"/>
+        </w:rPr>
+        <w:t xml:space="preserve"> diferentes </w:t>
+      </w:r>
+      <w:proofErr w:type="gramStart"/>
+      <w:r>
+        <w:rPr>
+          <w:rFonts w:ascii="Roboto Mono" w:eastAsia="Roboto Mono" w:hAnsi="Roboto Mono" w:cs="Roboto Mono"/>
+          <w:color w:val="1D1C1D"/>
+          <w:sz w:val="23"/>
+          <w:szCs w:val="23"/>
+        </w:rPr>
+        <w:t>( /</w:t>
+      </w:r>
+      <w:proofErr w:type="spellStart"/>
+      <w:proofErr w:type="gramEnd"/>
+      <w:r>
+        <w:rPr>
+          <w:rFonts w:ascii="Roboto Mono" w:eastAsia="Roboto Mono" w:hAnsi="Roboto Mono" w:cs="Roboto Mono"/>
+          <w:color w:val="1D1C1D"/>
+          <w:sz w:val="23"/>
+          <w:szCs w:val="23"/>
+        </w:rPr>
+        <w:t>login</w:t>
+      </w:r>
+      <w:proofErr w:type="spellEnd"/>
+      <w:r>
+        <w:rPr>
+          <w:rFonts w:ascii="Roboto Mono" w:eastAsia="Roboto Mono" w:hAnsi="Roboto Mono" w:cs="Roboto Mono"/>
+          <w:color w:val="1D1C1D"/>
+          <w:sz w:val="23"/>
+          <w:szCs w:val="23"/>
+        </w:rPr>
+        <w:t xml:space="preserve"> /</w:t>
+      </w:r>
+      <w:proofErr w:type="spellStart"/>
+      <w:r>
+        <w:rPr>
+          <w:rFonts w:ascii="Roboto Mono" w:eastAsia="Roboto Mono" w:hAnsi="Roboto Mono" w:cs="Roboto Mono"/>
+          <w:color w:val="1D1C1D"/>
+          <w:sz w:val="23"/>
+          <w:szCs w:val="23"/>
+        </w:rPr>
+        <w:t>signup</w:t>
+      </w:r>
+      <w:proofErr w:type="spellEnd"/>
+      <w:r>
+        <w:rPr>
+          <w:rFonts w:ascii="Roboto Mono" w:eastAsia="Roboto Mono" w:hAnsi="Roboto Mono" w:cs="Roboto Mono"/>
+          <w:color w:val="1D1C1D"/>
+          <w:sz w:val="23"/>
+          <w:szCs w:val="23"/>
+        </w:rPr>
+        <w:t xml:space="preserve"> )</w:t>
       </w:r>
     </w:p>
     <w:p>
@@ -1254,7 +1807,27 @@
           <w:sz w:val="23"/>
           <w:szCs w:val="23"/>
         </w:rPr>
-        <w:t xml:space="preserve">En la navbar se muestra el </w:t>
+        <w:t xml:space="preserve">En la </w:t>
+      </w:r>
+      <w:proofErr w:type="spellStart"/>
+      <w:r>
+        <w:rPr>
+          <w:rFonts w:ascii="Roboto Mono" w:eastAsia="Roboto Mono" w:hAnsi="Roboto Mono" w:cs="Roboto Mono"/>
+          <w:color w:val="1D1C1D"/>
+          <w:sz w:val="23"/>
+          <w:szCs w:val="23"/>
+        </w:rPr>
+        <w:t>navbar</w:t>
+      </w:r>
+      <w:proofErr w:type="spellEnd"/>
+      <w:r>
+        <w:rPr>
+          <w:rFonts w:ascii="Roboto Mono" w:eastAsia="Roboto Mono" w:hAnsi="Roboto Mono" w:cs="Roboto Mono"/>
+          <w:color w:val="1D1C1D"/>
+          <w:sz w:val="23"/>
+          <w:szCs w:val="23"/>
+        </w:rPr>
+        <w:t xml:space="preserve"> se muestra el </w:t>
       </w:r>
       <w:r>
         <w:rPr>
@@ -1350,14 +1923,25 @@
           <w:szCs w:val="23"/>
         </w:rPr>
       </w:pPr>
-      <w:r>
-        <w:rPr>
-          <w:rFonts w:ascii="Roboto Mono" w:eastAsia="Roboto Mono" w:hAnsi="Roboto Mono" w:cs="Roboto Mono"/>
-          <w:color w:val="1D1C1D"/>
-          <w:sz w:val="23"/>
-          <w:szCs w:val="23"/>
-        </w:rPr>
-        <w:t>Login (Iniciar sesión)</w:t>
+      <w:proofErr w:type="spellStart"/>
+      <w:r>
+        <w:rPr>
+          <w:rFonts w:ascii="Roboto Mono" w:eastAsia="Roboto Mono" w:hAnsi="Roboto Mono" w:cs="Roboto Mono"/>
+          <w:color w:val="1D1C1D"/>
+          <w:sz w:val="23"/>
+          <w:szCs w:val="23"/>
+        </w:rPr>
+        <w:t>Login</w:t>
+      </w:r>
+      <w:proofErr w:type="spellEnd"/>
+      <w:r>
+        <w:rPr>
+          <w:rFonts w:ascii="Roboto Mono" w:eastAsia="Roboto Mono" w:hAnsi="Roboto Mono" w:cs="Roboto Mono"/>
+          <w:color w:val="1D1C1D"/>
+          <w:sz w:val="23"/>
+          <w:szCs w:val="23"/>
+        </w:rPr>
+        <w:t xml:space="preserve"> (Iniciar sesión)</w:t>
       </w:r>
     </w:p>
     <w:p>
@@ -1375,39 +1959,51 @@
           <w:szCs w:val="23"/>
         </w:rPr>
       </w:pPr>
-      <w:r>
-        <w:rPr>
-          <w:rFonts w:ascii="Roboto Mono" w:eastAsia="Roboto Mono" w:hAnsi="Roboto Mono" w:cs="Roboto Mono"/>
-          <w:color w:val="1D1C1D"/>
-          <w:sz w:val="23"/>
-          <w:szCs w:val="23"/>
-        </w:rPr>
-        <w:t>Signup (Registro)</w:t>
-      </w:r>
-    </w:p>
-    <w:p>
-      <w:pPr>
-        <w:shd w:val="clear" w:color="auto" w:fill="FFFFFF"/>
-        <w:spacing w:before="60" w:after="60" w:line="360" w:lineRule="auto"/>
-        <w:rPr>
-          <w:rFonts w:ascii="Roboto Mono" w:eastAsia="Roboto Mono" w:hAnsi="Roboto Mono" w:cs="Roboto Mono"/>
-          <w:color w:val="1D1C1D"/>
-          <w:sz w:val="23"/>
-          <w:szCs w:val="23"/>
-        </w:rPr>
-      </w:pPr>
-    </w:p>
-    <w:p>
-      <w:pPr>
-        <w:shd w:val="clear" w:color="auto" w:fill="FFFFFF"/>
-        <w:spacing w:before="60" w:after="60" w:line="360" w:lineRule="auto"/>
-        <w:rPr>
-          <w:rFonts w:ascii="Roboto Mono" w:eastAsia="Roboto Mono" w:hAnsi="Roboto Mono" w:cs="Roboto Mono"/>
-          <w:color w:val="1D1C1D"/>
-          <w:sz w:val="23"/>
-          <w:szCs w:val="23"/>
-        </w:rPr>
-      </w:pPr>
+      <w:proofErr w:type="spellStart"/>
+      <w:r>
+        <w:rPr>
+          <w:rFonts w:ascii="Roboto Mono" w:eastAsia="Roboto Mono" w:hAnsi="Roboto Mono" w:cs="Roboto Mono"/>
+          <w:color w:val="1D1C1D"/>
+          <w:sz w:val="23"/>
+          <w:szCs w:val="23"/>
+        </w:rPr>
+        <w:t>Signup</w:t>
+      </w:r>
+      <w:proofErr w:type="spellEnd"/>
+      <w:r>
+        <w:rPr>
+          <w:rFonts w:ascii="Roboto Mono" w:eastAsia="Roboto Mono" w:hAnsi="Roboto Mono" w:cs="Roboto Mono"/>
+          <w:color w:val="1D1C1D"/>
+          <w:sz w:val="23"/>
+          <w:szCs w:val="23"/>
+        </w:rPr>
+        <w:t xml:space="preserve"> (Registro)</w:t>
+      </w:r>
+    </w:p>
+    <w:p>
+      <w:pPr>
+        <w:shd w:val="clear" w:color="auto" w:fill="FFFFFF"/>
+        <w:spacing w:before="60" w:after="60" w:line="360" w:lineRule="auto"/>
+        <w:rPr>
+          <w:rFonts w:ascii="Roboto Mono" w:eastAsia="Roboto Mono" w:hAnsi="Roboto Mono" w:cs="Roboto Mono"/>
+          <w:color w:val="1D1C1D"/>
+          <w:sz w:val="23"/>
+          <w:szCs w:val="23"/>
+        </w:rPr>
+      </w:pPr>
+    </w:p>
+    <w:p>
+      <w:pPr>
+        <w:shd w:val="clear" w:color="auto" w:fill="FFFFFF"/>
+        <w:spacing w:before="60" w:after="60" w:line="360" w:lineRule="auto"/>
+        <w:rPr>
+          <w:rFonts w:ascii="Roboto Mono" w:eastAsia="Roboto Mono" w:hAnsi="Roboto Mono" w:cs="Roboto Mono"/>
+          <w:color w:val="1D1C1D"/>
+          <w:sz w:val="23"/>
+          <w:szCs w:val="23"/>
+        </w:rPr>
+      </w:pPr>
+      <w:proofErr w:type="spellStart"/>
       <w:r>
         <w:rPr>
           <w:rFonts w:ascii="Roboto Mono" w:eastAsia="Roboto Mono" w:hAnsi="Roboto Mono" w:cs="Roboto Mono"/>
@@ -1416,16 +2012,47 @@
           <w:sz w:val="23"/>
           <w:szCs w:val="23"/>
         </w:rPr>
-        <w:t>Skills:</w:t>
-      </w:r>
-      <w:r>
-        <w:rPr>
-          <w:rFonts w:ascii="Roboto Mono" w:eastAsia="Roboto Mono" w:hAnsi="Roboto Mono" w:cs="Roboto Mono"/>
-          <w:color w:val="1D1C1D"/>
-          <w:sz w:val="23"/>
-          <w:szCs w:val="23"/>
-        </w:rPr>
-        <w:t xml:space="preserve"> Autenticación con JWT, localStorage, Manejo de formularios y eventos</w:t>
+        <w:t>Skills</w:t>
+      </w:r>
+      <w:proofErr w:type="spellEnd"/>
+      <w:r>
+        <w:rPr>
+          <w:rFonts w:ascii="Roboto Mono" w:eastAsia="Roboto Mono" w:hAnsi="Roboto Mono" w:cs="Roboto Mono"/>
+          <w:b/>
+          <w:color w:val="1D1C1D"/>
+          <w:sz w:val="23"/>
+          <w:szCs w:val="23"/>
+        </w:rPr>
+        <w:t>:</w:t>
+      </w:r>
+      <w:r>
+        <w:rPr>
+          <w:rFonts w:ascii="Roboto Mono" w:eastAsia="Roboto Mono" w:hAnsi="Roboto Mono" w:cs="Roboto Mono"/>
+          <w:color w:val="1D1C1D"/>
+          <w:sz w:val="23"/>
+          <w:szCs w:val="23"/>
+        </w:rPr>
+        <w:t xml:space="preserve"> Autenticación con JWT, </w:t>
+      </w:r>
+      <w:proofErr w:type="spellStart"/>
+      <w:r>
+        <w:rPr>
+          <w:rFonts w:ascii="Roboto Mono" w:eastAsia="Roboto Mono" w:hAnsi="Roboto Mono" w:cs="Roboto Mono"/>
+          <w:color w:val="1D1C1D"/>
+          <w:sz w:val="23"/>
+          <w:szCs w:val="23"/>
+        </w:rPr>
+        <w:t>localStorage</w:t>
+      </w:r>
+      <w:proofErr w:type="spellEnd"/>
+      <w:r>
+        <w:rPr>
+          <w:rFonts w:ascii="Roboto Mono" w:eastAsia="Roboto Mono" w:hAnsi="Roboto Mono" w:cs="Roboto Mono"/>
+          <w:color w:val="1D1C1D"/>
+          <w:sz w:val="23"/>
+          <w:szCs w:val="23"/>
+        </w:rPr>
+        <w:t>, Manejo de formularios y eventos</w:t>
       </w:r>
     </w:p>
     <w:p>
@@ -1593,7 +2220,27 @@
           <w:sz w:val="23"/>
           <w:szCs w:val="23"/>
         </w:rPr>
-        <w:t>Colocar un enlace en la Navbar qué le permita cargar productos.</w:t>
+        <w:t xml:space="preserve">Colocar un enlace en la </w:t>
+      </w:r>
+      <w:proofErr w:type="spellStart"/>
+      <w:r>
+        <w:rPr>
+          <w:rFonts w:ascii="Roboto Mono" w:eastAsia="Roboto Mono" w:hAnsi="Roboto Mono" w:cs="Roboto Mono"/>
+          <w:color w:val="1D1C1D"/>
+          <w:sz w:val="23"/>
+          <w:szCs w:val="23"/>
+        </w:rPr>
+        <w:t>Navbar</w:t>
+      </w:r>
+      <w:proofErr w:type="spellEnd"/>
+      <w:r>
+        <w:rPr>
+          <w:rFonts w:ascii="Roboto Mono" w:eastAsia="Roboto Mono" w:hAnsi="Roboto Mono" w:cs="Roboto Mono"/>
+          <w:color w:val="1D1C1D"/>
+          <w:sz w:val="23"/>
+          <w:szCs w:val="23"/>
+        </w:rPr>
+        <w:t xml:space="preserve"> qué le permita cargar productos.</w:t>
       </w:r>
     </w:p>
     <w:p>
@@ -1681,6 +2328,7 @@
           <w:szCs w:val="23"/>
         </w:rPr>
       </w:pPr>
+      <w:proofErr w:type="spellStart"/>
       <w:r>
         <w:rPr>
           <w:rFonts w:ascii="Roboto Mono" w:eastAsia="Roboto Mono" w:hAnsi="Roboto Mono" w:cs="Roboto Mono"/>
@@ -1689,41 +2337,9 @@
           <w:sz w:val="23"/>
           <w:szCs w:val="23"/>
         </w:rPr>
-        <w:t xml:space="preserve">Skills: </w:t>
-      </w:r>
-      <w:r>
-        <w:rPr>
-          <w:rFonts w:ascii="Roboto Mono" w:eastAsia="Roboto Mono" w:hAnsi="Roboto Mono" w:cs="Roboto Mono"/>
-          <w:color w:val="1D1C1D"/>
-          <w:sz w:val="23"/>
-          <w:szCs w:val="23"/>
-        </w:rPr>
-        <w:t>useContext, Autenticación con JWT, localStorage, manejo de formularios y eventos.</w:t>
-      </w:r>
-    </w:p>
-    <w:p>
-      <w:pPr>
-        <w:shd w:val="clear" w:color="auto" w:fill="FFFFFF"/>
-        <w:spacing w:before="60" w:after="60" w:line="360" w:lineRule="auto"/>
-        <w:rPr>
-          <w:rFonts w:ascii="Roboto Mono" w:eastAsia="Roboto Mono" w:hAnsi="Roboto Mono" w:cs="Roboto Mono"/>
-          <w:color w:val="1D1C1D"/>
-          <w:sz w:val="23"/>
-          <w:szCs w:val="23"/>
-        </w:rPr>
-      </w:pPr>
-    </w:p>
-    <w:p>
-      <w:pPr>
-        <w:shd w:val="clear" w:color="auto" w:fill="FFFFFF"/>
-        <w:spacing w:before="60" w:after="60" w:line="360" w:lineRule="auto"/>
-        <w:rPr>
-          <w:rFonts w:ascii="Roboto Mono" w:eastAsia="Roboto Mono" w:hAnsi="Roboto Mono" w:cs="Roboto Mono"/>
-          <w:color w:val="1D1C1D"/>
-          <w:sz w:val="23"/>
-          <w:szCs w:val="23"/>
-        </w:rPr>
-      </w:pPr>
+        <w:t>Skills</w:t>
+      </w:r>
+      <w:proofErr w:type="spellEnd"/>
       <w:r>
         <w:rPr>
           <w:rFonts w:ascii="Roboto Mono" w:eastAsia="Roboto Mono" w:hAnsi="Roboto Mono" w:cs="Roboto Mono"/>
@@ -1732,6 +2348,80 @@
           <w:sz w:val="23"/>
           <w:szCs w:val="23"/>
         </w:rPr>
+        <w:t xml:space="preserve">: </w:t>
+      </w:r>
+      <w:proofErr w:type="spellStart"/>
+      <w:r>
+        <w:rPr>
+          <w:rFonts w:ascii="Roboto Mono" w:eastAsia="Roboto Mono" w:hAnsi="Roboto Mono" w:cs="Roboto Mono"/>
+          <w:color w:val="1D1C1D"/>
+          <w:sz w:val="23"/>
+          <w:szCs w:val="23"/>
+        </w:rPr>
+        <w:t>useContext</w:t>
+      </w:r>
+      <w:proofErr w:type="spellEnd"/>
+      <w:r>
+        <w:rPr>
+          <w:rFonts w:ascii="Roboto Mono" w:eastAsia="Roboto Mono" w:hAnsi="Roboto Mono" w:cs="Roboto Mono"/>
+          <w:color w:val="1D1C1D"/>
+          <w:sz w:val="23"/>
+          <w:szCs w:val="23"/>
+        </w:rPr>
+        <w:t xml:space="preserve">, Autenticación con JWT, </w:t>
+      </w:r>
+      <w:proofErr w:type="spellStart"/>
+      <w:r>
+        <w:rPr>
+          <w:rFonts w:ascii="Roboto Mono" w:eastAsia="Roboto Mono" w:hAnsi="Roboto Mono" w:cs="Roboto Mono"/>
+          <w:color w:val="1D1C1D"/>
+          <w:sz w:val="23"/>
+          <w:szCs w:val="23"/>
+        </w:rPr>
+        <w:t>localStorage</w:t>
+      </w:r>
+      <w:proofErr w:type="spellEnd"/>
+      <w:r>
+        <w:rPr>
+          <w:rFonts w:ascii="Roboto Mono" w:eastAsia="Roboto Mono" w:hAnsi="Roboto Mono" w:cs="Roboto Mono"/>
+          <w:color w:val="1D1C1D"/>
+          <w:sz w:val="23"/>
+          <w:szCs w:val="23"/>
+        </w:rPr>
+        <w:t>, manejo de formularios y eventos.</w:t>
+      </w:r>
+    </w:p>
+    <w:p>
+      <w:pPr>
+        <w:shd w:val="clear" w:color="auto" w:fill="FFFFFF"/>
+        <w:spacing w:before="60" w:after="60" w:line="360" w:lineRule="auto"/>
+        <w:rPr>
+          <w:rFonts w:ascii="Roboto Mono" w:eastAsia="Roboto Mono" w:hAnsi="Roboto Mono" w:cs="Roboto Mono"/>
+          <w:color w:val="1D1C1D"/>
+          <w:sz w:val="23"/>
+          <w:szCs w:val="23"/>
+        </w:rPr>
+      </w:pPr>
+    </w:p>
+    <w:p>
+      <w:pPr>
+        <w:shd w:val="clear" w:color="auto" w:fill="FFFFFF"/>
+        <w:spacing w:before="60" w:after="60" w:line="360" w:lineRule="auto"/>
+        <w:rPr>
+          <w:rFonts w:ascii="Roboto Mono" w:eastAsia="Roboto Mono" w:hAnsi="Roboto Mono" w:cs="Roboto Mono"/>
+          <w:color w:val="1D1C1D"/>
+          <w:sz w:val="23"/>
+          <w:szCs w:val="23"/>
+        </w:rPr>
+      </w:pPr>
+      <w:r>
+        <w:rPr>
+          <w:rFonts w:ascii="Roboto Mono" w:eastAsia="Roboto Mono" w:hAnsi="Roboto Mono" w:cs="Roboto Mono"/>
+          <w:b/>
+          <w:color w:val="1D1C1D"/>
+          <w:sz w:val="23"/>
+          <w:szCs w:val="23"/>
+        </w:rPr>
         <w:t>Importante:</w:t>
       </w:r>
       <w:r>
@@ -1741,40 +2431,140 @@
           <w:sz w:val="23"/>
           <w:szCs w:val="23"/>
         </w:rPr>
-        <w:t xml:space="preserve"> La API maneja 2 roles de usuario “CUSTOMER” y “ADMIN”. Necesitaras logearte con una cuenta de ADMIN para qué puedas cargar el producto.</w:t>
-      </w:r>
-    </w:p>
-    <w:p>
-      <w:pPr>
-        <w:shd w:val="clear" w:color="auto" w:fill="FFFFFF"/>
-        <w:spacing w:before="60" w:after="60" w:line="360" w:lineRule="auto"/>
-        <w:rPr>
-          <w:rFonts w:ascii="Roboto Mono" w:eastAsia="Roboto Mono" w:hAnsi="Roboto Mono" w:cs="Roboto Mono"/>
-          <w:color w:val="1D1C1D"/>
-          <w:sz w:val="23"/>
-          <w:szCs w:val="23"/>
-        </w:rPr>
-      </w:pPr>
-    </w:p>
-    <w:p>
-      <w:pPr>
-        <w:shd w:val="clear" w:color="auto" w:fill="FFFFFF"/>
-        <w:spacing w:before="60" w:after="60" w:line="360" w:lineRule="auto"/>
-        <w:rPr>
-          <w:rFonts w:ascii="Roboto Mono" w:eastAsia="Roboto Mono" w:hAnsi="Roboto Mono" w:cs="Roboto Mono"/>
-          <w:color w:val="1D1C1D"/>
-          <w:sz w:val="23"/>
-          <w:szCs w:val="23"/>
-        </w:rPr>
-      </w:pPr>
-      <w:r>
-        <w:rPr>
-          <w:rFonts w:ascii="Roboto Mono" w:eastAsia="Roboto Mono" w:hAnsi="Roboto Mono" w:cs="Roboto Mono"/>
-          <w:color w:val="1D1C1D"/>
-          <w:sz w:val="23"/>
-          <w:szCs w:val="23"/>
-        </w:rPr>
-        <w:t>Como tip, puedes crear con Postman/Insomnia un usuario y añadir la propiedad role al body con el contenido:</w:t>
+        <w:t xml:space="preserve"> La API maneja 2 roles de usuario “CUSTOMER” y “ADMIN”. Necesitaras </w:t>
+      </w:r>
+      <w:proofErr w:type="spellStart"/>
+      <w:r>
+        <w:rPr>
+          <w:rFonts w:ascii="Roboto Mono" w:eastAsia="Roboto Mono" w:hAnsi="Roboto Mono" w:cs="Roboto Mono"/>
+          <w:color w:val="1D1C1D"/>
+          <w:sz w:val="23"/>
+          <w:szCs w:val="23"/>
+        </w:rPr>
+        <w:t>logearte</w:t>
+      </w:r>
+      <w:proofErr w:type="spellEnd"/>
+      <w:r>
+        <w:rPr>
+          <w:rFonts w:ascii="Roboto Mono" w:eastAsia="Roboto Mono" w:hAnsi="Roboto Mono" w:cs="Roboto Mono"/>
+          <w:color w:val="1D1C1D"/>
+          <w:sz w:val="23"/>
+          <w:szCs w:val="23"/>
+        </w:rPr>
+        <w:t xml:space="preserve"> con una cuenta de ADMIN para qué puedas cargar el producto.</w:t>
+      </w:r>
+    </w:p>
+    <w:p>
+      <w:pPr>
+        <w:shd w:val="clear" w:color="auto" w:fill="FFFFFF"/>
+        <w:spacing w:before="60" w:after="60" w:line="360" w:lineRule="auto"/>
+        <w:rPr>
+          <w:rFonts w:ascii="Roboto Mono" w:eastAsia="Roboto Mono" w:hAnsi="Roboto Mono" w:cs="Roboto Mono"/>
+          <w:color w:val="1D1C1D"/>
+          <w:sz w:val="23"/>
+          <w:szCs w:val="23"/>
+        </w:rPr>
+      </w:pPr>
+    </w:p>
+    <w:p>
+      <w:pPr>
+        <w:shd w:val="clear" w:color="auto" w:fill="FFFFFF"/>
+        <w:spacing w:before="60" w:after="60" w:line="360" w:lineRule="auto"/>
+        <w:rPr>
+          <w:rFonts w:ascii="Roboto Mono" w:eastAsia="Roboto Mono" w:hAnsi="Roboto Mono" w:cs="Roboto Mono"/>
+          <w:color w:val="1D1C1D"/>
+          <w:sz w:val="23"/>
+          <w:szCs w:val="23"/>
+        </w:rPr>
+      </w:pPr>
+      <w:r>
+        <w:rPr>
+          <w:rFonts w:ascii="Roboto Mono" w:eastAsia="Roboto Mono" w:hAnsi="Roboto Mono" w:cs="Roboto Mono"/>
+          <w:color w:val="1D1C1D"/>
+          <w:sz w:val="23"/>
+          <w:szCs w:val="23"/>
+        </w:rPr>
+        <w:t xml:space="preserve">Como </w:t>
+      </w:r>
+      <w:proofErr w:type="spellStart"/>
+      <w:r>
+        <w:rPr>
+          <w:rFonts w:ascii="Roboto Mono" w:eastAsia="Roboto Mono" w:hAnsi="Roboto Mono" w:cs="Roboto Mono"/>
+          <w:color w:val="1D1C1D"/>
+          <w:sz w:val="23"/>
+          <w:szCs w:val="23"/>
+        </w:rPr>
+        <w:t>tip</w:t>
+      </w:r>
+      <w:proofErr w:type="spellEnd"/>
+      <w:r>
+        <w:rPr>
+          <w:rFonts w:ascii="Roboto Mono" w:eastAsia="Roboto Mono" w:hAnsi="Roboto Mono" w:cs="Roboto Mono"/>
+          <w:color w:val="1D1C1D"/>
+          <w:sz w:val="23"/>
+          <w:szCs w:val="23"/>
+        </w:rPr>
+        <w:t xml:space="preserve">, puedes crear con </w:t>
+      </w:r>
+      <w:proofErr w:type="spellStart"/>
+      <w:r>
+        <w:rPr>
+          <w:rFonts w:ascii="Roboto Mono" w:eastAsia="Roboto Mono" w:hAnsi="Roboto Mono" w:cs="Roboto Mono"/>
+          <w:color w:val="1D1C1D"/>
+          <w:sz w:val="23"/>
+          <w:szCs w:val="23"/>
+        </w:rPr>
+        <w:t>Postman</w:t>
+      </w:r>
+      <w:proofErr w:type="spellEnd"/>
+      <w:r>
+        <w:rPr>
+          <w:rFonts w:ascii="Roboto Mono" w:eastAsia="Roboto Mono" w:hAnsi="Roboto Mono" w:cs="Roboto Mono"/>
+          <w:color w:val="1D1C1D"/>
+          <w:sz w:val="23"/>
+          <w:szCs w:val="23"/>
+        </w:rPr>
+        <w:t>/</w:t>
+      </w:r>
+      <w:proofErr w:type="spellStart"/>
+      <w:r>
+        <w:rPr>
+          <w:rFonts w:ascii="Roboto Mono" w:eastAsia="Roboto Mono" w:hAnsi="Roboto Mono" w:cs="Roboto Mono"/>
+          <w:color w:val="1D1C1D"/>
+          <w:sz w:val="23"/>
+          <w:szCs w:val="23"/>
+        </w:rPr>
+        <w:t>Insomnia</w:t>
+      </w:r>
+      <w:proofErr w:type="spellEnd"/>
+      <w:r>
+        <w:rPr>
+          <w:rFonts w:ascii="Roboto Mono" w:eastAsia="Roboto Mono" w:hAnsi="Roboto Mono" w:cs="Roboto Mono"/>
+          <w:color w:val="1D1C1D"/>
+          <w:sz w:val="23"/>
+          <w:szCs w:val="23"/>
+        </w:rPr>
+        <w:t xml:space="preserve"> un usuario y añadir la propiedad role al </w:t>
+      </w:r>
+      <w:proofErr w:type="spellStart"/>
+      <w:r>
+        <w:rPr>
+          <w:rFonts w:ascii="Roboto Mono" w:eastAsia="Roboto Mono" w:hAnsi="Roboto Mono" w:cs="Roboto Mono"/>
+          <w:color w:val="1D1C1D"/>
+          <w:sz w:val="23"/>
+          <w:szCs w:val="23"/>
+        </w:rPr>
+        <w:t>body</w:t>
+      </w:r>
+      <w:proofErr w:type="spellEnd"/>
+      <w:r>
+        <w:rPr>
+          <w:rFonts w:ascii="Roboto Mono" w:eastAsia="Roboto Mono" w:hAnsi="Roboto Mono" w:cs="Roboto Mono"/>
+          <w:color w:val="1D1C1D"/>
+          <w:sz w:val="23"/>
+          <w:szCs w:val="23"/>
+        </w:rPr>
+        <w:t xml:space="preserve"> con el contenido:</w:t>
       </w:r>
     </w:p>
     <w:p>

</xml_diff>